<commit_message>
kompletna baza podataka prva verzija
</commit_message>
<xml_diff>
--- a/Oblivion-Baza/Relacioni model - Igranonica.docx
+++ b/Oblivion-Baza/Relacioni model - Igranonica.docx
@@ -71,7 +71,13 @@
         <w:t>, ime, prezime, dat_zaposlenja, plat</w:t>
       </w:r>
       <w:r>
-        <w:t>a</w:t>
+        <w:t xml:space="preserve">a, </w:t>
+      </w:r>
+      <w:r>
+        <w:rPr>
+          <w:u w:val="dash"/>
+        </w:rPr>
+        <w:t>mjesto</w:t>
       </w:r>
       <w:r>
         <w:t xml:space="preserve">, </w:t>
@@ -80,7 +86,50 @@
         <w:rPr>
           <w:u w:val="dash"/>
         </w:rPr>
-        <w:t>mjesto</w:t>
+        <w:t>igraonica</w:t>
+      </w:r>
+      <w:r>
+        <w:t>)</w:t>
+      </w:r>
+    </w:p>
+    <w:p>
+      <w:r>
+        <w:rPr>
+          <w:b/>
+        </w:rPr>
+        <w:t>Mjesto</w:t>
+      </w:r>
+      <w:r>
+        <w:t>(</w:t>
+      </w:r>
+      <w:r>
+        <w:rPr>
+          <w:u w:val="single"/>
+        </w:rPr>
+        <w:t>ptt</w:t>
+      </w:r>
+      <w:r>
+        <w:t>, naziv)</w:t>
+      </w:r>
+    </w:p>
+    <w:p>
+      <w:r>
+        <w:rPr>
+          <w:b/>
+        </w:rPr>
+        <w:t>Racunar</w:t>
+      </w:r>
+      <w:r>
+        <w:t>(</w:t>
+      </w:r>
+      <w:r>
+        <w:rPr>
+          <w:u w:val="single"/>
+        </w:rPr>
+        <w:t>broj_racunara</w:t>
+      </w:r>
+      <w:r>
+        <w:t>, mrezno_ime</w:t>
       </w:r>
       <w:r>
         <w:t xml:space="preserve">, </w:t>
@@ -92,15 +141,32 @@
         <w:t>igraonica</w:t>
       </w:r>
       <w:r>
+        <w:t>_</w:t>
+      </w:r>
+      <w:r>
+        <w:rPr>
+          <w:u w:val="dash"/>
+        </w:rPr>
+        <w:t>reg_broj</w:t>
+      </w:r>
+      <w:r>
         <w:t>)</w:t>
       </w:r>
-    </w:p>
-    <w:p>
-      <w:r>
-        <w:rPr>
-          <w:b/>
-        </w:rPr>
-        <w:t>Mjesto</w:t>
+      <w:r>
+        <w:t xml:space="preserve"> </w:t>
+      </w:r>
+    </w:p>
+    <w:p>
+      <w:pPr>
+        <w:rPr>
+          <w:color w:val="70AD47" w:themeColor="accent6"/>
+        </w:rPr>
+      </w:pPr>
+      <w:r>
+        <w:rPr>
+          <w:b/>
+        </w:rPr>
+        <w:t>Komponenta</w:t>
       </w:r>
       <w:r>
         <w:t>(</w:t>
@@ -109,18 +175,48 @@
         <w:rPr>
           <w:u w:val="single"/>
         </w:rPr>
-        <w:t>ptt</w:t>
-      </w:r>
-      <w:r>
-        <w:t>, naziv)</w:t>
-      </w:r>
-    </w:p>
-    <w:p>
-      <w:r>
-        <w:rPr>
-          <w:b/>
-        </w:rPr>
-        <w:t>Racunar</w:t>
+        <w:t>id_komponente</w:t>
+      </w:r>
+      <w:r>
+        <w:rPr>
+          <w:u w:val="single"/>
+        </w:rPr>
+        <w:t>,</w:t>
+      </w:r>
+      <w:r>
+        <w:t xml:space="preserve"> </w:t>
+      </w:r>
+      <w:r>
+        <w:t>ime</w:t>
+      </w:r>
+      <w:r>
+        <w:rPr>
+          <w:u w:val="single"/>
+        </w:rPr>
+        <w:t>_</w:t>
+      </w:r>
+      <w:r>
+        <w:t>proizvodjaca</w:t>
+      </w:r>
+      <w:r>
+        <w:t xml:space="preserve">,tip_komponente, ime,kolicina_memorije, dimenzija, tip, kapacitet, brzina_obrtaja, brzina, cipset, frekvencija, broj_jezgara, </w:t>
+      </w:r>
+      <w:r>
+        <w:rPr>
+          <w:u w:val="dash"/>
+        </w:rPr>
+        <w:t>broj_racunara</w:t>
+      </w:r>
+      <w:r>
+        <w:t>)</w:t>
+      </w:r>
+    </w:p>
+    <w:p>
+      <w:r>
+        <w:rPr>
+          <w:b/>
+        </w:rPr>
+        <w:t>Igrica</w:t>
       </w:r>
       <w:r>
         <w:t>(</w:t>
@@ -129,10 +225,98 @@
         <w:rPr>
           <w:u w:val="single"/>
         </w:rPr>
-        <w:t>broj_racunara</w:t>
-      </w:r>
-      <w:r>
-        <w:t>, mrezno_ime</w:t>
+        <w:t>id_igrice</w:t>
+      </w:r>
+      <w:r>
+        <w:t>,naziv,slika,vrsta,igriviost</w:t>
+      </w:r>
+      <w:r>
+        <w:t>)</w:t>
+      </w:r>
+    </w:p>
+    <w:p>
+      <w:pPr>
+        <w:tabs>
+          <w:tab w:val="left" w:pos="5505"/>
+        </w:tabs>
+      </w:pPr>
+      <w:r>
+        <w:rPr>
+          <w:b/>
+        </w:rPr>
+        <w:t>Igrac</w:t>
+      </w:r>
+      <w:r>
+        <w:t>(</w:t>
+      </w:r>
+      <w:r>
+        <w:rPr>
+          <w:u w:val="single"/>
+        </w:rPr>
+        <w:t>id_igraca</w:t>
+      </w:r>
+      <w:r>
+        <w:t>, ime, prezime, redovnost)</w:t>
+      </w:r>
+      <w:r>
+        <w:tab/>
+      </w:r>
+    </w:p>
+    <w:p>
+      <w:r>
+        <w:rPr>
+          <w:b/>
+          <w:color w:val="4472C4" w:themeColor="accent5"/>
+        </w:rPr>
+        <w:t>Instalirano</w:t>
+      </w:r>
+      <w:r>
+        <w:t>(</w:t>
+      </w:r>
+      <w:r>
+        <w:rPr>
+          <w:u w:val="dash"/>
+        </w:rPr>
+        <w:t>id_racunara</w:t>
+      </w:r>
+      <w:r>
+        <w:t>,</w:t>
+      </w:r>
+      <w:r>
+        <w:t xml:space="preserve"> </w:t>
+      </w:r>
+      <w:r>
+        <w:rPr>
+          <w:u w:val="dash"/>
+        </w:rPr>
+        <w:t>i</w:t>
+      </w:r>
+      <w:r>
+        <w:rPr>
+          <w:u w:val="dash"/>
+        </w:rPr>
+        <w:t>d_igrice</w:t>
+      </w:r>
+      <w:r>
+        <w:t>)</w:t>
+      </w:r>
+    </w:p>
+    <w:p>
+      <w:r>
+        <w:rPr>
+          <w:b/>
+          <w:color w:val="4472C4" w:themeColor="accent5"/>
+        </w:rPr>
+        <w:t>Igra</w:t>
+      </w:r>
+      <w:r>
+        <w:t>(</w:t>
+      </w:r>
+      <w:r>
+        <w:rPr>
+          <w:u w:val="dash"/>
+        </w:rPr>
+        <w:t>id_igraca</w:t>
       </w:r>
       <w:r>
         <w:t xml:space="preserve">, </w:t>
@@ -141,261 +325,118 @@
         <w:rPr>
           <w:u w:val="dash"/>
         </w:rPr>
-        <w:t>igraonica</w:t>
-      </w:r>
-      <w:r>
-        <w:t>_</w:t>
-      </w:r>
-      <w:r>
-        <w:rPr>
-          <w:u w:val="dash"/>
-        </w:rPr>
-        <w:t>reg_broj</w:t>
+        <w:t>id_igrice</w:t>
+      </w:r>
+      <w:r>
+        <w:rPr>
+          <w:u w:val="dash"/>
+        </w:rPr>
+        <w:t>, id_racunara</w:t>
       </w:r>
       <w:r>
         <w:t>)</w:t>
       </w:r>
+    </w:p>
+    <w:p>
+      <w:r>
+        <w:rPr>
+          <w:b/>
+        </w:rPr>
+        <w:t>Usluga</w:t>
+      </w:r>
+      <w:r>
+        <w:t>(</w:t>
+      </w:r>
+      <w:r>
+        <w:rPr>
+          <w:u w:val="single"/>
+        </w:rPr>
+        <w:t>id_usluge</w:t>
+      </w:r>
+      <w:r>
+        <w:t>, vrsta, cijena</w:t>
+      </w:r>
+      <w:r>
+        <w:t>)</w:t>
+      </w:r>
+    </w:p>
+    <w:p>
+      <w:r>
+        <w:rPr>
+          <w:b/>
+          <w:color w:val="2E74B5" w:themeColor="accent1" w:themeShade="BF"/>
+        </w:rPr>
+        <w:t>Naplacuje</w:t>
+      </w:r>
+      <w:r>
+        <w:t>(</w:t>
+      </w:r>
+      <w:r>
+        <w:rPr>
+          <w:u w:val="dash"/>
+        </w:rPr>
+        <w:t>id_racuna</w:t>
+      </w:r>
+      <w:r>
+        <w:t xml:space="preserve">, </w:t>
+      </w:r>
+      <w:r>
+        <w:rPr>
+          <w:u w:val="dash"/>
+        </w:rPr>
+        <w:t>id_usluge</w:t>
+      </w:r>
+      <w:r>
+        <w:t xml:space="preserve">, </w:t>
+      </w:r>
+      <w:r>
+        <w:rPr>
+          <w:u w:val="dash"/>
+        </w:rPr>
+        <w:t>id_igraca</w:t>
+      </w:r>
+      <w:r>
+        <w:t>)</w:t>
+      </w:r>
+    </w:p>
+    <w:p>
+      <w:bookmarkStart w:id="0" w:name="_GoBack"/>
+      <w:r>
+        <w:rPr>
+          <w:b/>
+        </w:rPr>
+        <w:t>Racun</w:t>
+      </w:r>
+      <w:bookmarkEnd w:id="0"/>
+      <w:r>
+        <w:t>(</w:t>
+      </w:r>
+      <w:r>
+        <w:rPr>
+          <w:u w:val="single"/>
+        </w:rPr>
+        <w:t>idracun</w:t>
+      </w:r>
+      <w:r>
+        <w:t>,</w:t>
+      </w:r>
       <w:r>
         <w:t xml:space="preserve"> </w:t>
       </w:r>
-    </w:p>
-    <w:p>
-      <w:pPr>
-        <w:rPr>
-          <w:color w:val="70AD47" w:themeColor="accent6"/>
-        </w:rPr>
-      </w:pPr>
-      <w:r>
-        <w:rPr>
-          <w:b/>
-        </w:rPr>
-        <w:t>Komponenta</w:t>
-      </w:r>
-      <w:r>
-        <w:t>(</w:t>
-      </w:r>
-      <w:r>
-        <w:rPr>
-          <w:u w:val="single"/>
-        </w:rPr>
-        <w:t>id_komponente</w:t>
-      </w:r>
-      <w:r>
-        <w:rPr>
-          <w:u w:val="single"/>
-        </w:rPr>
+      <w:r>
+        <w:rPr>
+          <w:u w:val="dash"/>
+        </w:rPr>
+        <w:t>idradnika</w:t>
+      </w:r>
+      <w:r>
         <w:t>,</w:t>
       </w:r>
       <w:r>
         <w:t xml:space="preserve"> </w:t>
       </w:r>
       <w:r>
-        <w:t>ime</w:t>
-      </w:r>
-      <w:r>
-        <w:rPr>
-          <w:u w:val="single"/>
-        </w:rPr>
-        <w:t>_</w:t>
-      </w:r>
-      <w:r>
-        <w:t>proizvodjaca</w:t>
-      </w:r>
-      <w:r>
-        <w:t xml:space="preserve">,tip_komponente, ime,kolicina_memorije, dimenzija, tip, kapacitet, brzina_obrtaja, brzina, cipset, frekvencija, broj_jezgara, </w:t>
-      </w:r>
-      <w:r>
-        <w:rPr>
-          <w:u w:val="dash"/>
-        </w:rPr>
-        <w:t>broj_racunara</w:t>
-      </w:r>
-      <w:r>
-        <w:t>)</w:t>
-      </w:r>
-    </w:p>
-    <w:p>
-      <w:r>
-        <w:rPr>
-          <w:b/>
-        </w:rPr>
-        <w:t>Igrica</w:t>
-      </w:r>
-      <w:r>
-        <w:t>(</w:t>
-      </w:r>
-      <w:r>
-        <w:rPr>
-          <w:u w:val="single"/>
-        </w:rPr>
-        <w:t>id_igrice</w:t>
-      </w:r>
-      <w:r>
-        <w:t>,naziv,slika,vrsta,igriviost</w:t>
-      </w:r>
-      <w:r>
-        <w:t>)</w:t>
-      </w:r>
-    </w:p>
-    <w:p>
-      <w:r>
-        <w:rPr>
-          <w:b/>
-        </w:rPr>
-        <w:t>Igrac</w:t>
-      </w:r>
-      <w:r>
-        <w:t>(</w:t>
-      </w:r>
-      <w:r>
-        <w:rPr>
-          <w:u w:val="single"/>
-        </w:rPr>
-        <w:t>id_igraca</w:t>
-      </w:r>
-      <w:r>
-        <w:t>, ime, prezime, redovnost)</w:t>
-      </w:r>
-      <w:bookmarkStart w:id="0" w:name="_GoBack"/>
-      <w:bookmarkEnd w:id="0"/>
-    </w:p>
-    <w:p>
-      <w:r>
-        <w:rPr>
-          <w:b/>
-          <w:color w:val="4472C4" w:themeColor="accent5"/>
-        </w:rPr>
-        <w:t>Instalirano</w:t>
-      </w:r>
-      <w:r>
-        <w:t>(</w:t>
-      </w:r>
-      <w:r>
-        <w:rPr>
-          <w:u w:val="dash"/>
-        </w:rPr>
-        <w:t>id_racunara</w:t>
-      </w:r>
-      <w:r>
-        <w:t>,</w:t>
-      </w:r>
-      <w:r>
-        <w:t xml:space="preserve"> </w:t>
-      </w:r>
-      <w:r>
-        <w:rPr>
-          <w:u w:val="dash"/>
-        </w:rPr>
-        <w:t>i</w:t>
-      </w:r>
-      <w:r>
-        <w:rPr>
-          <w:u w:val="dash"/>
-        </w:rPr>
-        <w:t>d_igrice</w:t>
-      </w:r>
-      <w:r>
-        <w:t>)</w:t>
-      </w:r>
-    </w:p>
-    <w:p>
-      <w:r>
-        <w:rPr>
-          <w:b/>
-          <w:color w:val="4472C4" w:themeColor="accent5"/>
-        </w:rPr>
-        <w:t>Igra</w:t>
-      </w:r>
-      <w:r>
-        <w:t>(</w:t>
-      </w:r>
-      <w:r>
-        <w:rPr>
-          <w:u w:val="dash"/>
-        </w:rPr>
-        <w:t>id_igraca</w:t>
-      </w:r>
-      <w:r>
-        <w:t xml:space="preserve">, </w:t>
-      </w:r>
-      <w:r>
-        <w:rPr>
-          <w:u w:val="dash"/>
-        </w:rPr>
-        <w:t>id_igrice</w:t>
-      </w:r>
-      <w:r>
-        <w:t>)</w:t>
-      </w:r>
-    </w:p>
-    <w:p>
-      <w:r>
-        <w:rPr>
-          <w:b/>
-        </w:rPr>
-        <w:t>Usluga</w:t>
-      </w:r>
-      <w:r>
-        <w:t>(</w:t>
-      </w:r>
-      <w:r>
-        <w:rPr>
-          <w:u w:val="single"/>
-        </w:rPr>
-        <w:t>id_usluge</w:t>
-      </w:r>
-      <w:r>
-        <w:t>, vrsta, cijena_po_satu</w:t>
-      </w:r>
-      <w:r>
-        <w:t>)</w:t>
-      </w:r>
-    </w:p>
-    <w:p>
-      <w:r>
-        <w:rPr>
-          <w:b/>
-        </w:rPr>
-        <w:t>Racun</w:t>
-      </w:r>
-      <w:r>
-        <w:t>(</w:t>
-      </w:r>
-      <w:r>
-        <w:rPr>
-          <w:u w:val="single"/>
-        </w:rPr>
-        <w:t>idracun</w:t>
-      </w:r>
-      <w:r>
-        <w:t>,</w:t>
-      </w:r>
-      <w:r>
-        <w:rPr>
-          <w:u w:val="dash"/>
-        </w:rPr>
-        <w:t>idusluge</w:t>
-      </w:r>
-      <w:r>
-        <w:t>,</w:t>
-      </w:r>
-      <w:r>
-        <w:rPr>
-          <w:u w:val="dash"/>
-        </w:rPr>
-        <w:t>idradnika</w:t>
-      </w:r>
-      <w:r>
-        <w:t>,</w:t>
-      </w:r>
-      <w:r>
-        <w:rPr>
-          <w:u w:val="dash"/>
-        </w:rPr>
-        <w:t>idigraca</w:t>
-      </w:r>
-      <w:r>
-        <w:t>,ukupno_sati,ukupna_cijena)</w:t>
+        <w:t>ukupna_cijena)</w:t>
       </w:r>
     </w:p>
     <w:p/>

</xml_diff>